<commit_message>
Added executor service documentation
</commit_message>
<xml_diff>
--- a/Multithreading in Java (Basics).docx
+++ b/Multithreading in Java (Basics).docx
@@ -436,7 +436,27 @@
           <w:szCs w:val="24"/>
           <w:lang w:val="en-US"/>
         </w:rPr>
-        <w:t>, therefore they share same address space</w:t>
+        <w:t xml:space="preserve">, therefore they share </w:t>
+      </w:r>
+      <w:proofErr w:type="gramStart"/>
+      <w:r>
+        <w:rPr>
+          <w:rFonts w:ascii="Arial" w:hAnsi="Arial" w:cs="Arial"/>
+          <w:sz w:val="24"/>
+          <w:szCs w:val="24"/>
+          <w:lang w:val="en-US"/>
+        </w:rPr>
+        <w:t>same</w:t>
+      </w:r>
+      <w:proofErr w:type="gramEnd"/>
+      <w:r>
+        <w:rPr>
+          <w:rFonts w:ascii="Arial" w:hAnsi="Arial" w:cs="Arial"/>
+          <w:sz w:val="24"/>
+          <w:szCs w:val="24"/>
+          <w:lang w:val="en-US"/>
+        </w:rPr>
+        <w:t xml:space="preserve"> address space</w:t>
       </w:r>
       <w:r>
         <w:rPr>
@@ -1127,12 +1147,37 @@
         </w:rPr>
         <w:t>Calling the `</w:t>
       </w:r>
+      <w:proofErr w:type="spellStart"/>
       <w:r>
         <w:rPr>
           <w:rStyle w:val="BookTitle"/>
           <w:lang w:val="en-US"/>
         </w:rPr>
-        <w:t>setDaemon(boolean)`</w:t>
+        <w:t>setDaemon</w:t>
+      </w:r>
+      <w:proofErr w:type="spellEnd"/>
+      <w:r>
+        <w:rPr>
+          <w:rStyle w:val="BookTitle"/>
+          <w:lang w:val="en-US"/>
+        </w:rPr>
+        <w:t>(</w:t>
+      </w:r>
+      <w:proofErr w:type="spellStart"/>
+      <w:r>
+        <w:rPr>
+          <w:rStyle w:val="BookTitle"/>
+          <w:lang w:val="en-US"/>
+        </w:rPr>
+        <w:t>boolean</w:t>
+      </w:r>
+      <w:proofErr w:type="spellEnd"/>
+      <w:r>
+        <w:rPr>
+          <w:rStyle w:val="BookTitle"/>
+          <w:lang w:val="en-US"/>
+        </w:rPr>
+        <w:t>)`</w:t>
       </w:r>
       <w:r>
         <w:rPr>
@@ -1359,12 +1404,21 @@
         </w:rPr>
         <w:t>`</w:t>
       </w:r>
+      <w:proofErr w:type="spellStart"/>
       <w:r>
         <w:rPr>
           <w:rStyle w:val="BookTitle"/>
           <w:lang w:val="en-US"/>
         </w:rPr>
-        <w:t>java.lang.Runnable Interface`</w:t>
+        <w:t>java.lang.Runnable</w:t>
+      </w:r>
+      <w:proofErr w:type="spellEnd"/>
+      <w:r>
+        <w:rPr>
+          <w:rStyle w:val="BookTitle"/>
+          <w:lang w:val="en-US"/>
+        </w:rPr>
+        <w:t xml:space="preserve"> Interface`</w:t>
       </w:r>
     </w:p>
     <w:p>
@@ -1400,7 +1454,23 @@
           <w:rStyle w:val="BookTitle"/>
           <w:lang w:val="en-US"/>
         </w:rPr>
-        <w:t xml:space="preserve">`java.lang.Thread </w:t>
+        <w:t>`</w:t>
+      </w:r>
+      <w:proofErr w:type="spellStart"/>
+      <w:r>
+        <w:rPr>
+          <w:rStyle w:val="BookTitle"/>
+          <w:lang w:val="en-US"/>
+        </w:rPr>
+        <w:t>java.lang.Thread</w:t>
+      </w:r>
+      <w:proofErr w:type="spellEnd"/>
+      <w:r>
+        <w:rPr>
+          <w:rStyle w:val="BookTitle"/>
+          <w:lang w:val="en-US"/>
+        </w:rPr>
+        <w:t xml:space="preserve"> </w:t>
       </w:r>
       <w:r>
         <w:rPr>
@@ -1993,7 +2063,21 @@
         <w:rPr>
           <w:rStyle w:val="BookTitle"/>
         </w:rPr>
-        <w:t>`currentThread()</w:t>
+        <w:t>`</w:t>
+      </w:r>
+      <w:proofErr w:type="spellStart"/>
+      <w:r>
+        <w:rPr>
+          <w:rStyle w:val="BookTitle"/>
+        </w:rPr>
+        <w:t>currentThread</w:t>
+      </w:r>
+      <w:proofErr w:type="spellEnd"/>
+      <w:r>
+        <w:rPr>
+          <w:rStyle w:val="BookTitle"/>
+        </w:rPr>
+        <w:t>()</w:t>
       </w:r>
       <w:r>
         <w:rPr>
@@ -2057,7 +2141,21 @@
         <w:rPr>
           <w:rStyle w:val="BookTitle"/>
         </w:rPr>
-        <w:t>`getName()`.</w:t>
+        <w:t>`</w:t>
+      </w:r>
+      <w:proofErr w:type="spellStart"/>
+      <w:r>
+        <w:rPr>
+          <w:rStyle w:val="BookTitle"/>
+        </w:rPr>
+        <w:t>getName</w:t>
+      </w:r>
+      <w:proofErr w:type="spellEnd"/>
+      <w:r>
+        <w:rPr>
+          <w:rStyle w:val="BookTitle"/>
+        </w:rPr>
+        <w:t>()`.</w:t>
       </w:r>
     </w:p>
     <w:p>
@@ -2776,7 +2874,21 @@
         <w:rPr>
           <w:rStyle w:val="BookTitle"/>
         </w:rPr>
-        <w:t>`Thread.start()`</w:t>
+        <w:t>`</w:t>
+      </w:r>
+      <w:proofErr w:type="spellStart"/>
+      <w:r>
+        <w:rPr>
+          <w:rStyle w:val="BookTitle"/>
+        </w:rPr>
+        <w:t>Thread.start</w:t>
+      </w:r>
+      <w:proofErr w:type="spellEnd"/>
+      <w:r>
+        <w:rPr>
+          <w:rStyle w:val="BookTitle"/>
+        </w:rPr>
+        <w:t>()`</w:t>
       </w:r>
     </w:p>
     <w:p>
@@ -2828,7 +2940,21 @@
         <w:rPr>
           <w:rStyle w:val="BookTitle"/>
         </w:rPr>
-        <w:t>`Thread.start() `</w:t>
+        <w:t>`</w:t>
+      </w:r>
+      <w:proofErr w:type="spellStart"/>
+      <w:r>
+        <w:rPr>
+          <w:rStyle w:val="BookTitle"/>
+        </w:rPr>
+        <w:t>Thread.start</w:t>
+      </w:r>
+      <w:proofErr w:type="spellEnd"/>
+      <w:r>
+        <w:rPr>
+          <w:rStyle w:val="BookTitle"/>
+        </w:rPr>
+        <w:t>() `</w:t>
       </w:r>
       <w:r>
         <w:rPr>
@@ -2974,8 +3100,19 @@
           <w:szCs w:val="24"/>
           <w:lang w:val="en-US"/>
         </w:rPr>
-        <w:t>Which is better</w:t>
-      </w:r>
+        <w:t xml:space="preserve">Which is </w:t>
+      </w:r>
+      <w:proofErr w:type="gramStart"/>
+      <w:r>
+        <w:rPr>
+          <w:rFonts w:ascii="Arial Rounded MT Bold" w:hAnsi="Arial Rounded MT Bold" w:cs="Arial"/>
+          <w:sz w:val="24"/>
+          <w:szCs w:val="24"/>
+          <w:lang w:val="en-US"/>
+        </w:rPr>
+        <w:t>better</w:t>
+      </w:r>
+      <w:proofErr w:type="gramEnd"/>
       <w:r>
         <w:rPr>
           <w:rFonts w:ascii="Arial Rounded MT Bold" w:hAnsi="Arial Rounded MT Bold" w:cs="Arial"/>
@@ -4079,7 +4216,21 @@
         <w:rPr>
           <w:rStyle w:val="BookTitle"/>
         </w:rPr>
-        <w:t>`++stackTop`</w:t>
+        <w:t>`++</w:t>
+      </w:r>
+      <w:proofErr w:type="spellStart"/>
+      <w:r>
+        <w:rPr>
+          <w:rStyle w:val="BookTitle"/>
+        </w:rPr>
+        <w:t>stackTop</w:t>
+      </w:r>
+      <w:proofErr w:type="spellEnd"/>
+      <w:r>
+        <w:rPr>
+          <w:rStyle w:val="BookTitle"/>
+        </w:rPr>
+        <w:t>`</w:t>
       </w:r>
       <w:r>
         <w:rPr>
@@ -4120,7 +4271,21 @@
         <w:rPr>
           <w:rStyle w:val="BookTitle"/>
         </w:rPr>
-        <w:t>`stackTop--`</w:t>
+        <w:t>`</w:t>
+      </w:r>
+      <w:proofErr w:type="spellStart"/>
+      <w:r>
+        <w:rPr>
+          <w:rStyle w:val="BookTitle"/>
+        </w:rPr>
+        <w:t>stackTop</w:t>
+      </w:r>
+      <w:proofErr w:type="spellEnd"/>
+      <w:r>
+        <w:rPr>
+          <w:rStyle w:val="BookTitle"/>
+        </w:rPr>
+        <w:t>--`</w:t>
       </w:r>
       <w:r>
         <w:rPr>
@@ -4881,7 +5046,14 @@
         <w:rPr>
           <w:rStyle w:val="BookTitle"/>
         </w:rPr>
-        <w:t>`ClassName.class`</w:t>
+        <w:t>`</w:t>
+      </w:r>
+      <w:proofErr w:type="spellStart"/>
+      <w:r>
+        <w:rPr>
+          <w:rStyle w:val="BookTitle"/>
+        </w:rPr>
+        <w:t>ClassName.class`</w:t>
       </w:r>
       <w:r>
         <w:rPr>
@@ -4894,7 +5066,21 @@
           <w:sz w:val="24"/>
           <w:szCs w:val="24"/>
         </w:rPr>
-        <w:t>as the lock.</w:t>
+        <w:t>as</w:t>
+      </w:r>
+      <w:proofErr w:type="spellEnd"/>
+      <w:r>
+        <w:rPr>
+          <w:rStyle w:val="BookTitle"/>
+          <w:rFonts w:ascii="Arial" w:hAnsi="Arial" w:cs="Arial"/>
+          <w:b w:val="0"/>
+          <w:bCs w:val="0"/>
+          <w:i w:val="0"/>
+          <w:iCs w:val="0"/>
+          <w:sz w:val="24"/>
+          <w:szCs w:val="24"/>
+        </w:rPr>
+        <w:t xml:space="preserve"> the lock.</w:t>
       </w:r>
     </w:p>
     <w:p>
@@ -5177,8 +5363,19 @@
           <w:szCs w:val="24"/>
           <w:lang w:val="en-US"/>
         </w:rPr>
-        <w:t>Example: StringBuffer</w:t>
-      </w:r>
+        <w:t xml:space="preserve">Example: </w:t>
+      </w:r>
+      <w:proofErr w:type="spellStart"/>
+      <w:r>
+        <w:rPr>
+          <w:rFonts w:ascii="Arial" w:hAnsi="Arial" w:cs="Arial"/>
+          <w:sz w:val="24"/>
+          <w:szCs w:val="24"/>
+          <w:lang w:val="en-US"/>
+        </w:rPr>
+        <w:t>StringBuffer</w:t>
+      </w:r>
+      <w:proofErr w:type="spellEnd"/>
     </w:p>
     <w:p>
       <w:pPr>
@@ -5355,12 +5552,37 @@
         </w:rPr>
         <w:t>`</w:t>
       </w:r>
+      <w:proofErr w:type="spellStart"/>
       <w:r>
         <w:rPr>
           <w:rStyle w:val="BookTitle"/>
           <w:lang w:val="en-US"/>
         </w:rPr>
-        <w:t>dataType variableName = x;</w:t>
+        <w:t>dataType</w:t>
+      </w:r>
+      <w:proofErr w:type="spellEnd"/>
+      <w:r>
+        <w:rPr>
+          <w:rStyle w:val="BookTitle"/>
+          <w:lang w:val="en-US"/>
+        </w:rPr>
+        <w:t xml:space="preserve"> </w:t>
+      </w:r>
+      <w:proofErr w:type="spellStart"/>
+      <w:r>
+        <w:rPr>
+          <w:rStyle w:val="BookTitle"/>
+          <w:lang w:val="en-US"/>
+        </w:rPr>
+        <w:t>variableName</w:t>
+      </w:r>
+      <w:proofErr w:type="spellEnd"/>
+      <w:r>
+        <w:rPr>
+          <w:rStyle w:val="BookTitle"/>
+          <w:lang w:val="en-US"/>
+        </w:rPr>
+        <w:t xml:space="preserve"> = x;</w:t>
       </w:r>
       <w:r>
         <w:rPr>
@@ -5823,25 +6045,7 @@
           <w:szCs w:val="24"/>
           <w:lang w:val="en-US"/>
         </w:rPr>
-        <w:t xml:space="preserve">n computing, the producer-consumer problem (also known as the bounded-buffer problem) is a classic example of a multi-process synchronization problem. The problem describes two processes, the </w:t>
-      </w:r>
-      <w:r>
-        <w:rPr>
-          <w:rFonts w:ascii="Arial" w:hAnsi="Arial" w:cs="Arial"/>
-          <w:sz w:val="24"/>
-          <w:szCs w:val="24"/>
-          <w:lang w:val="en-US"/>
-        </w:rPr>
-        <w:t>producer,</w:t>
-      </w:r>
-      <w:r>
-        <w:rPr>
-          <w:rFonts w:ascii="Arial" w:hAnsi="Arial" w:cs="Arial"/>
-          <w:sz w:val="24"/>
-          <w:szCs w:val="24"/>
-          <w:lang w:val="en-US"/>
-        </w:rPr>
-        <w:t xml:space="preserve"> and the consumer, which share a common, fixed-size buffer used as a queue.</w:t>
+        <w:t>n computing, the producer-consumer problem (also known as the bounded-buffer problem) is a classic example of a multi-process synchronization problem. The problem describes two processes, the producer, and the consumer, which share a common, fixed-size buffer used as a queue.</w:t>
       </w:r>
     </w:p>
     <w:p>
@@ -6062,6 +6266,7 @@
       <w:r>
         <w:rPr>
           <w:rFonts w:ascii="Arial" w:hAnsi="Arial" w:cs="Arial"/>
+          <w:noProof/>
           <w:sz w:val="24"/>
           <w:szCs w:val="24"/>
           <w:lang w:val="en-US"/>
@@ -6129,6 +6334,7 @@
       <w:r>
         <w:rPr>
           <w:rFonts w:ascii="Arial" w:hAnsi="Arial" w:cs="Arial"/>
+          <w:noProof/>
           <w:sz w:val="24"/>
           <w:szCs w:val="24"/>
           <w:lang w:val="en-US"/>
@@ -6230,6 +6436,7 @@
         </w:rPr>
         <w:t>`</w:t>
       </w:r>
+      <w:proofErr w:type="spellStart"/>
       <w:r>
         <w:rPr>
           <w:rStyle w:val="BookTitle"/>
@@ -6237,6 +6444,7 @@
         </w:rPr>
         <w:t>java.lang.Object</w:t>
       </w:r>
+      <w:proofErr w:type="spellEnd"/>
       <w:r>
         <w:rPr>
           <w:rFonts w:ascii="Arial" w:hAnsi="Arial" w:cs="Arial"/>
@@ -6253,38 +6461,78 @@
           <w:szCs w:val="24"/>
           <w:lang w:val="en-US"/>
         </w:rPr>
-        <w:t xml:space="preserve"> class. When wait() method is called, the calling thread stops its execution until notify() or notifyAll() method is invoked by some other Thread.</w:t>
-      </w:r>
-    </w:p>
-    <w:p>
-      <w:pPr>
-        <w:spacing w:after="40"/>
-        <w:rPr>
-          <w:rFonts w:ascii="Arial Rounded MT Bold" w:hAnsi="Arial Rounded MT Bold" w:cs="Arial"/>
-          <w:sz w:val="24"/>
-          <w:szCs w:val="24"/>
-          <w:lang w:val="en-US"/>
-        </w:rPr>
-      </w:pPr>
-    </w:p>
-    <w:p>
-      <w:pPr>
-        <w:spacing w:after="40"/>
-        <w:rPr>
-          <w:rFonts w:ascii="Arial Rounded MT Bold" w:hAnsi="Arial Rounded MT Bold" w:cs="Arial"/>
-          <w:sz w:val="24"/>
-          <w:szCs w:val="24"/>
-          <w:lang w:val="en-US"/>
-        </w:rPr>
-      </w:pPr>
-      <w:r>
-        <w:rPr>
-          <w:rFonts w:ascii="Arial Rounded MT Bold" w:hAnsi="Arial Rounded MT Bold" w:cs="Arial"/>
-          <w:sz w:val="24"/>
-          <w:szCs w:val="24"/>
-          <w:lang w:val="en-US"/>
-        </w:rPr>
-        <w:t>Notify and NotifyAll Method()</w:t>
+        <w:t xml:space="preserve"> class. When wait() method is called, the calling thread stops its execution until notify() or </w:t>
+      </w:r>
+      <w:proofErr w:type="spellStart"/>
+      <w:r>
+        <w:rPr>
+          <w:rFonts w:ascii="Arial" w:hAnsi="Arial" w:cs="Arial"/>
+          <w:sz w:val="24"/>
+          <w:szCs w:val="24"/>
+          <w:lang w:val="en-US"/>
+        </w:rPr>
+        <w:t>notifyAll</w:t>
+      </w:r>
+      <w:proofErr w:type="spellEnd"/>
+      <w:r>
+        <w:rPr>
+          <w:rFonts w:ascii="Arial" w:hAnsi="Arial" w:cs="Arial"/>
+          <w:sz w:val="24"/>
+          <w:szCs w:val="24"/>
+          <w:lang w:val="en-US"/>
+        </w:rPr>
+        <w:t>() method is invoked by some other Thread.</w:t>
+      </w:r>
+    </w:p>
+    <w:p>
+      <w:pPr>
+        <w:spacing w:after="40"/>
+        <w:rPr>
+          <w:rFonts w:ascii="Arial Rounded MT Bold" w:hAnsi="Arial Rounded MT Bold" w:cs="Arial"/>
+          <w:sz w:val="24"/>
+          <w:szCs w:val="24"/>
+          <w:lang w:val="en-US"/>
+        </w:rPr>
+      </w:pPr>
+    </w:p>
+    <w:p>
+      <w:pPr>
+        <w:spacing w:after="40"/>
+        <w:rPr>
+          <w:rFonts w:ascii="Arial Rounded MT Bold" w:hAnsi="Arial Rounded MT Bold" w:cs="Arial"/>
+          <w:sz w:val="24"/>
+          <w:szCs w:val="24"/>
+          <w:lang w:val="en-US"/>
+        </w:rPr>
+      </w:pPr>
+      <w:r>
+        <w:rPr>
+          <w:rFonts w:ascii="Arial Rounded MT Bold" w:hAnsi="Arial Rounded MT Bold" w:cs="Arial"/>
+          <w:sz w:val="24"/>
+          <w:szCs w:val="24"/>
+          <w:lang w:val="en-US"/>
+        </w:rPr>
+        <w:t xml:space="preserve">Notify and </w:t>
+      </w:r>
+      <w:proofErr w:type="spellStart"/>
+      <w:r>
+        <w:rPr>
+          <w:rFonts w:ascii="Arial Rounded MT Bold" w:hAnsi="Arial Rounded MT Bold" w:cs="Arial"/>
+          <w:sz w:val="24"/>
+          <w:szCs w:val="24"/>
+          <w:lang w:val="en-US"/>
+        </w:rPr>
+        <w:t>NotifyAll</w:t>
+      </w:r>
+      <w:proofErr w:type="spellEnd"/>
+      <w:r>
+        <w:rPr>
+          <w:rFonts w:ascii="Arial Rounded MT Bold" w:hAnsi="Arial Rounded MT Bold" w:cs="Arial"/>
+          <w:sz w:val="24"/>
+          <w:szCs w:val="24"/>
+          <w:lang w:val="en-US"/>
+        </w:rPr>
+        <w:t xml:space="preserve"> Method()</w:t>
       </w:r>
     </w:p>
     <w:p>
@@ -6369,25 +6617,47 @@
           <w:szCs w:val="24"/>
           <w:lang w:val="en-US"/>
         </w:rPr>
-        <w:t>For all threads waiting on this object’s monitor (by using any one of the wait() methods), the method notify() notifies any one of them to wake up arbitrarily. The choice of exactly which thread to wake is nondeterministic and depends upon the implementation.</w:t>
-      </w:r>
-      <w:r>
-        <w:rPr>
-          <w:rFonts w:ascii="Arial" w:hAnsi="Arial" w:cs="Arial"/>
-          <w:sz w:val="24"/>
-          <w:szCs w:val="24"/>
-          <w:lang w:val="en-US"/>
-        </w:rPr>
-        <w:t xml:space="preserve"> </w:t>
-      </w:r>
-      <w:r>
-        <w:rPr>
-          <w:rFonts w:ascii="Arial" w:hAnsi="Arial" w:cs="Arial"/>
-          <w:sz w:val="24"/>
-          <w:szCs w:val="24"/>
-          <w:lang w:val="en-US"/>
-        </w:rPr>
-        <w:t>Since notify() wakes up a single random thread, we can use it to implement mutually exclusive locking where threads are doing similar tasks. But in most cases, it would be more viable to implement notifyAll().</w:t>
+        <w:t xml:space="preserve">For all threads waiting on this object’s monitor (by using any one of the </w:t>
+      </w:r>
+      <w:proofErr w:type="gramStart"/>
+      <w:r>
+        <w:rPr>
+          <w:rFonts w:ascii="Arial" w:hAnsi="Arial" w:cs="Arial"/>
+          <w:sz w:val="24"/>
+          <w:szCs w:val="24"/>
+          <w:lang w:val="en-US"/>
+        </w:rPr>
+        <w:t>wait</w:t>
+      </w:r>
+      <w:proofErr w:type="gramEnd"/>
+      <w:r>
+        <w:rPr>
+          <w:rFonts w:ascii="Arial" w:hAnsi="Arial" w:cs="Arial"/>
+          <w:sz w:val="24"/>
+          <w:szCs w:val="24"/>
+          <w:lang w:val="en-US"/>
+        </w:rPr>
+        <w:t xml:space="preserve">() methods), the method notify() notifies any one of them to wake up arbitrarily. The choice of exactly which thread to wake is nondeterministic and depends upon the implementation. Since notify() wakes up a single random thread, we can use it to implement mutually exclusive locking where threads are doing similar tasks. But in most cases, it would be more viable to implement </w:t>
+      </w:r>
+      <w:proofErr w:type="spellStart"/>
+      <w:r>
+        <w:rPr>
+          <w:rFonts w:ascii="Arial" w:hAnsi="Arial" w:cs="Arial"/>
+          <w:sz w:val="24"/>
+          <w:szCs w:val="24"/>
+          <w:lang w:val="en-US"/>
+        </w:rPr>
+        <w:t>notifyAll</w:t>
+      </w:r>
+      <w:proofErr w:type="spellEnd"/>
+      <w:r>
+        <w:rPr>
+          <w:rFonts w:ascii="Arial" w:hAnsi="Arial" w:cs="Arial"/>
+          <w:sz w:val="24"/>
+          <w:szCs w:val="24"/>
+          <w:lang w:val="en-US"/>
+        </w:rPr>
+        <w:t>().</w:t>
       </w:r>
     </w:p>
     <w:p>
@@ -6405,41 +6675,34 @@
           <w:lang w:val="en-US"/>
         </w:rPr>
       </w:pPr>
-      <w:r>
-        <w:rPr>
-          <w:rFonts w:ascii="Arial Rounded MT Bold" w:hAnsi="Arial Rounded MT Bold" w:cs="Arial"/>
-          <w:sz w:val="24"/>
-          <w:szCs w:val="24"/>
-          <w:lang w:val="en-US"/>
-        </w:rPr>
-        <w:t xml:space="preserve">NotifyAll(): </w:t>
-      </w:r>
-      <w:r>
-        <w:rPr>
-          <w:rFonts w:ascii="Arial" w:hAnsi="Arial" w:cs="Arial"/>
-          <w:sz w:val="24"/>
-          <w:szCs w:val="24"/>
-          <w:lang w:val="en-US"/>
-        </w:rPr>
-        <w:t>This method simply wakes all threads that are waiting on this object’s monitor.</w:t>
-      </w:r>
-      <w:r>
-        <w:rPr>
-          <w:rFonts w:ascii="Arial" w:hAnsi="Arial" w:cs="Arial"/>
-          <w:sz w:val="24"/>
-          <w:szCs w:val="24"/>
-          <w:lang w:val="en-US"/>
-        </w:rPr>
-        <w:t xml:space="preserve"> </w:t>
-      </w:r>
-      <w:r>
-        <w:rPr>
-          <w:rFonts w:ascii="Arial" w:hAnsi="Arial" w:cs="Arial"/>
-          <w:sz w:val="24"/>
-          <w:szCs w:val="24"/>
-          <w:lang w:val="en-US"/>
-        </w:rPr>
-        <w:t>The awakened threads will compete in the usual manner, like any other thread that is trying to synchronize on this object.</w:t>
+      <w:proofErr w:type="spellStart"/>
+      <w:r>
+        <w:rPr>
+          <w:rFonts w:ascii="Arial Rounded MT Bold" w:hAnsi="Arial Rounded MT Bold" w:cs="Arial"/>
+          <w:sz w:val="24"/>
+          <w:szCs w:val="24"/>
+          <w:lang w:val="en-US"/>
+        </w:rPr>
+        <w:t>NotifyAll</w:t>
+      </w:r>
+      <w:proofErr w:type="spellEnd"/>
+      <w:r>
+        <w:rPr>
+          <w:rFonts w:ascii="Arial Rounded MT Bold" w:hAnsi="Arial Rounded MT Bold" w:cs="Arial"/>
+          <w:sz w:val="24"/>
+          <w:szCs w:val="24"/>
+          <w:lang w:val="en-US"/>
+        </w:rPr>
+        <w:t xml:space="preserve">(): </w:t>
+      </w:r>
+      <w:r>
+        <w:rPr>
+          <w:rFonts w:ascii="Arial" w:hAnsi="Arial" w:cs="Arial"/>
+          <w:sz w:val="24"/>
+          <w:szCs w:val="24"/>
+          <w:lang w:val="en-US"/>
+        </w:rPr>
+        <w:t>This method simply wakes all threads that are waiting on this object’s monitor. The awakened threads will compete in the usual manner, like any other thread that is trying to synchronize on this object.</w:t>
       </w:r>
     </w:p>
     <w:p>
@@ -6721,6 +6984,7 @@
         </w:rPr>
         <w:t>`</w:t>
       </w:r>
+      <w:proofErr w:type="spellStart"/>
       <w:r>
         <w:rPr>
           <w:rStyle w:val="BookTitle"/>
@@ -6728,6 +6992,7 @@
         </w:rPr>
         <w:t>java.lang.Thread</w:t>
       </w:r>
+      <w:proofErr w:type="spellEnd"/>
       <w:r>
         <w:rPr>
           <w:rFonts w:ascii="Arial" w:hAnsi="Arial" w:cs="Arial"/>
@@ -6744,7 +7009,67 @@
           <w:szCs w:val="24"/>
           <w:lang w:val="en-US"/>
         </w:rPr>
-        <w:t xml:space="preserve"> class provides the join() method which allows one thread to wait until another thread completes its execution. If t is a Thread object whose thread is currently executing, then t.join() will make sure that t is terminated before the next instruction is executed by the program.</w:t>
+        <w:t xml:space="preserve"> class provides the join() method which allows one thread to wait until another thread completes its execution. If </w:t>
+      </w:r>
+      <w:proofErr w:type="spellStart"/>
+      <w:r>
+        <w:rPr>
+          <w:rFonts w:ascii="Arial" w:hAnsi="Arial" w:cs="Arial"/>
+          <w:sz w:val="24"/>
+          <w:szCs w:val="24"/>
+          <w:lang w:val="en-US"/>
+        </w:rPr>
+        <w:t>t</w:t>
+      </w:r>
+      <w:proofErr w:type="spellEnd"/>
+      <w:r>
+        <w:rPr>
+          <w:rFonts w:ascii="Arial" w:hAnsi="Arial" w:cs="Arial"/>
+          <w:sz w:val="24"/>
+          <w:szCs w:val="24"/>
+          <w:lang w:val="en-US"/>
+        </w:rPr>
+        <w:t xml:space="preserve"> is a Thread object whose thread is currently executing, then </w:t>
+      </w:r>
+      <w:proofErr w:type="spellStart"/>
+      <w:r>
+        <w:rPr>
+          <w:rFonts w:ascii="Arial" w:hAnsi="Arial" w:cs="Arial"/>
+          <w:sz w:val="24"/>
+          <w:szCs w:val="24"/>
+          <w:lang w:val="en-US"/>
+        </w:rPr>
+        <w:t>t.join</w:t>
+      </w:r>
+      <w:proofErr w:type="spellEnd"/>
+      <w:r>
+        <w:rPr>
+          <w:rFonts w:ascii="Arial" w:hAnsi="Arial" w:cs="Arial"/>
+          <w:sz w:val="24"/>
+          <w:szCs w:val="24"/>
+          <w:lang w:val="en-US"/>
+        </w:rPr>
+        <w:t xml:space="preserve">() will make sure that </w:t>
+      </w:r>
+      <w:proofErr w:type="gramStart"/>
+      <w:r>
+        <w:rPr>
+          <w:rFonts w:ascii="Arial" w:hAnsi="Arial" w:cs="Arial"/>
+          <w:sz w:val="24"/>
+          <w:szCs w:val="24"/>
+          <w:lang w:val="en-US"/>
+        </w:rPr>
+        <w:t>t is</w:t>
+      </w:r>
+      <w:proofErr w:type="gramEnd"/>
+      <w:r>
+        <w:rPr>
+          <w:rFonts w:ascii="Arial" w:hAnsi="Arial" w:cs="Arial"/>
+          <w:sz w:val="24"/>
+          <w:szCs w:val="24"/>
+          <w:lang w:val="en-US"/>
+        </w:rPr>
+        <w:t xml:space="preserve"> terminated before the next instruction is executed by the program.</w:t>
       </w:r>
     </w:p>
     <w:p>
@@ -6984,6 +7309,7 @@
         </w:rPr>
         <w:t xml:space="preserve">by the constant </w:t>
       </w:r>
+      <w:proofErr w:type="spellStart"/>
       <w:r>
         <w:rPr>
           <w:rFonts w:ascii="Arial" w:hAnsi="Arial" w:cs="Arial"/>
@@ -6995,6 +7321,7 @@
         </w:rPr>
         <w:t>Thread.MIN_PRIORITY</w:t>
       </w:r>
+      <w:proofErr w:type="spellEnd"/>
       <w:r>
         <w:rPr>
           <w:rFonts w:ascii="Arial" w:hAnsi="Arial" w:cs="Arial"/>
@@ -7033,6 +7360,7 @@
         </w:rPr>
         <w:t xml:space="preserve"> (highest priority given by the constant </w:t>
       </w:r>
+      <w:proofErr w:type="spellStart"/>
       <w:r>
         <w:rPr>
           <w:rFonts w:ascii="Arial" w:hAnsi="Arial" w:cs="Arial"/>
@@ -7044,6 +7372,7 @@
         </w:rPr>
         <w:t>Thread.MAX_PRIORITY</w:t>
       </w:r>
+      <w:proofErr w:type="spellEnd"/>
       <w:r>
         <w:rPr>
           <w:rFonts w:ascii="Arial" w:hAnsi="Arial" w:cs="Arial"/>
@@ -7107,6 +7436,7 @@
         </w:rPr>
         <w:t xml:space="preserve"> (</w:t>
       </w:r>
+      <w:proofErr w:type="spellStart"/>
       <w:r>
         <w:rPr>
           <w:rFonts w:ascii="Arial" w:hAnsi="Arial" w:cs="Arial"/>
@@ -7118,6 +7448,7 @@
         </w:rPr>
         <w:t>Thread.NORM_PRIORITY</w:t>
       </w:r>
+      <w:proofErr w:type="spellEnd"/>
       <w:r>
         <w:rPr>
           <w:rFonts w:ascii="Arial" w:hAnsi="Arial" w:cs="Arial"/>
@@ -7195,6 +7526,7 @@
         </w:rPr>
         <w:t>using the `</w:t>
       </w:r>
+      <w:proofErr w:type="spellStart"/>
       <w:r>
         <w:rPr>
           <w:rFonts w:ascii="Arial" w:hAnsi="Arial" w:cs="Arial"/>
@@ -7204,6 +7536,7 @@
         </w:rPr>
         <w:t>setPriority</w:t>
       </w:r>
+      <w:proofErr w:type="spellEnd"/>
       <w:r>
         <w:rPr>
           <w:rFonts w:ascii="Arial" w:hAnsi="Arial" w:cs="Arial"/>
@@ -7238,7 +7571,17 @@
           <w:szCs w:val="24"/>
           <w:lang w:val="en-US"/>
         </w:rPr>
-        <w:t xml:space="preserve"> `g</w:t>
+        <w:t xml:space="preserve"> `</w:t>
+      </w:r>
+      <w:proofErr w:type="spellStart"/>
+      <w:r>
+        <w:rPr>
+          <w:rFonts w:ascii="Arial" w:hAnsi="Arial" w:cs="Arial"/>
+          <w:sz w:val="24"/>
+          <w:szCs w:val="24"/>
+          <w:lang w:val="en-US"/>
+        </w:rPr>
+        <w:t>g</w:t>
       </w:r>
       <w:r>
         <w:rPr>
@@ -7249,6 +7592,7 @@
         </w:rPr>
         <w:t>etPriority</w:t>
       </w:r>
+      <w:proofErr w:type="spellEnd"/>
       <w:r>
         <w:rPr>
           <w:rFonts w:ascii="Arial" w:hAnsi="Arial" w:cs="Arial"/>
@@ -7283,6 +7627,7 @@
         </w:rPr>
         <w:t>The `</w:t>
       </w:r>
+      <w:proofErr w:type="spellStart"/>
       <w:r>
         <w:rPr>
           <w:rFonts w:ascii="Arial" w:hAnsi="Arial" w:cs="Arial"/>
@@ -7292,6 +7637,7 @@
         </w:rPr>
         <w:t>setPriority</w:t>
       </w:r>
+      <w:proofErr w:type="spellEnd"/>
       <w:r>
         <w:rPr>
           <w:rFonts w:ascii="Arial" w:hAnsi="Arial" w:cs="Arial"/>
@@ -8337,6 +8683,876 @@
         <w:t>hread1 and thread2 will never end and the program will keep executing.</w:t>
       </w:r>
     </w:p>
+    <w:p>
+      <w:pPr>
+        <w:spacing w:after="40"/>
+        <w:rPr>
+          <w:rFonts w:ascii="Arial" w:hAnsi="Arial" w:cs="Arial"/>
+          <w:sz w:val="24"/>
+          <w:szCs w:val="24"/>
+          <w:lang w:val="en-US"/>
+        </w:rPr>
+      </w:pPr>
+    </w:p>
+    <w:p>
+      <w:pPr>
+        <w:spacing w:after="40"/>
+        <w:rPr>
+          <w:rFonts w:ascii="Arial" w:hAnsi="Arial" w:cs="Arial"/>
+          <w:sz w:val="24"/>
+          <w:szCs w:val="24"/>
+          <w:lang w:val="en-US"/>
+        </w:rPr>
+      </w:pPr>
+    </w:p>
+    <w:p>
+      <w:pPr>
+        <w:spacing w:after="40"/>
+        <w:rPr>
+          <w:rFonts w:ascii="Arial" w:hAnsi="Arial" w:cs="Arial"/>
+          <w:sz w:val="24"/>
+          <w:szCs w:val="24"/>
+          <w:lang w:val="en-US"/>
+        </w:rPr>
+      </w:pPr>
+    </w:p>
+    <w:p>
+      <w:pPr>
+        <w:spacing w:after="40"/>
+        <w:rPr>
+          <w:rFonts w:ascii="Arial Rounded MT Bold" w:hAnsi="Arial Rounded MT Bold" w:cs="Arial"/>
+          <w:sz w:val="24"/>
+          <w:szCs w:val="24"/>
+          <w:lang w:val="en-US"/>
+        </w:rPr>
+      </w:pPr>
+      <w:r>
+        <w:rPr>
+          <w:rFonts w:ascii="Arial Rounded MT Bold" w:hAnsi="Arial Rounded MT Bold" w:cs="Arial"/>
+          <w:sz w:val="24"/>
+          <w:szCs w:val="24"/>
+          <w:lang w:val="en-US"/>
+        </w:rPr>
+        <w:lastRenderedPageBreak/>
+        <w:t>EXECUTOR SERVICE</w:t>
+      </w:r>
+    </w:p>
+    <w:p>
+      <w:pPr>
+        <w:spacing w:after="40"/>
+        <w:rPr>
+          <w:rFonts w:ascii="Arial" w:hAnsi="Arial" w:cs="Arial"/>
+          <w:sz w:val="24"/>
+          <w:szCs w:val="24"/>
+          <w:lang w:val="en-US"/>
+        </w:rPr>
+      </w:pPr>
+      <w:r>
+        <w:rPr>
+          <w:rFonts w:ascii="Arial" w:hAnsi="Arial" w:cs="Arial"/>
+          <w:sz w:val="24"/>
+          <w:szCs w:val="24"/>
+          <w:lang w:val="en-US"/>
+        </w:rPr>
+        <w:t xml:space="preserve">The </w:t>
+      </w:r>
+      <w:r>
+        <w:rPr>
+          <w:rFonts w:ascii="Arial" w:hAnsi="Arial" w:cs="Arial"/>
+          <w:sz w:val="24"/>
+          <w:szCs w:val="24"/>
+          <w:lang w:val="en-US"/>
+        </w:rPr>
+        <w:t>`</w:t>
+      </w:r>
+      <w:proofErr w:type="spellStart"/>
+      <w:r>
+        <w:rPr>
+          <w:rStyle w:val="BookTitle"/>
+          <w:lang w:val="en-US"/>
+        </w:rPr>
+        <w:t>java.util.concurrent.Executors</w:t>
+      </w:r>
+      <w:proofErr w:type="spellEnd"/>
+      <w:r>
+        <w:rPr>
+          <w:rStyle w:val="BookTitle"/>
+        </w:rPr>
+        <w:t>`</w:t>
+      </w:r>
+      <w:r>
+        <w:rPr>
+          <w:rFonts w:ascii="Arial" w:hAnsi="Arial" w:cs="Arial"/>
+          <w:sz w:val="24"/>
+          <w:szCs w:val="24"/>
+          <w:lang w:val="en-US"/>
+        </w:rPr>
+        <w:t xml:space="preserve"> provide factory methods that are being used to create </w:t>
+      </w:r>
+      <w:r>
+        <w:rPr>
+          <w:rFonts w:ascii="Arial" w:hAnsi="Arial" w:cs="Arial"/>
+          <w:sz w:val="24"/>
+          <w:szCs w:val="24"/>
+          <w:lang w:val="en-US"/>
+        </w:rPr>
+        <w:t>Thread Pools</w:t>
+      </w:r>
+      <w:r>
+        <w:rPr>
+          <w:rFonts w:ascii="Arial" w:hAnsi="Arial" w:cs="Arial"/>
+          <w:sz w:val="24"/>
+          <w:szCs w:val="24"/>
+          <w:lang w:val="en-US"/>
+        </w:rPr>
+        <w:t xml:space="preserve"> of worker threads. Thread pools overcome this issue by keeping the threads alive and reusing the threads. Any excess tasks flowing in, that the threads in the pool can’t handle are held in a Queue. Once any of the threads get free, they pick up the next task from this queue. This task queue is essentially unbounded for the out-of-box executors provided by the JDK.</w:t>
+      </w:r>
+    </w:p>
+    <w:p>
+      <w:pPr>
+        <w:spacing w:after="40"/>
+        <w:rPr>
+          <w:rFonts w:ascii="Arial" w:hAnsi="Arial" w:cs="Arial"/>
+          <w:sz w:val="24"/>
+          <w:szCs w:val="24"/>
+          <w:lang w:val="en-US"/>
+        </w:rPr>
+      </w:pPr>
+    </w:p>
+    <w:p>
+      <w:pPr>
+        <w:spacing w:after="40"/>
+        <w:rPr>
+          <w:rFonts w:ascii="Arial" w:hAnsi="Arial" w:cs="Arial"/>
+          <w:sz w:val="24"/>
+          <w:szCs w:val="24"/>
+          <w:lang w:val="en-US"/>
+        </w:rPr>
+      </w:pPr>
+      <w:r>
+        <w:rPr>
+          <w:rFonts w:ascii="Arial" w:hAnsi="Arial" w:cs="Arial"/>
+          <w:sz w:val="24"/>
+          <w:szCs w:val="24"/>
+          <w:lang w:val="en-US"/>
+        </w:rPr>
+        <w:t>Some types of Java Executors are listed below:</w:t>
+      </w:r>
+    </w:p>
+    <w:p>
+      <w:pPr>
+        <w:pStyle w:val="ListParagraph"/>
+        <w:numPr>
+          <w:ilvl w:val="0"/>
+          <w:numId w:val="23"/>
+        </w:numPr>
+        <w:spacing w:after="40"/>
+        <w:rPr>
+          <w:rFonts w:ascii="Arial" w:hAnsi="Arial" w:cs="Arial"/>
+          <w:sz w:val="24"/>
+          <w:szCs w:val="24"/>
+          <w:lang w:val="en-US"/>
+        </w:rPr>
+      </w:pPr>
+      <w:r>
+        <w:rPr>
+          <w:rFonts w:ascii="Arial" w:hAnsi="Arial" w:cs="Arial"/>
+          <w:sz w:val="24"/>
+          <w:szCs w:val="24"/>
+          <w:lang w:val="en-US"/>
+        </w:rPr>
+        <w:t>SingleThreadExecutor</w:t>
+      </w:r>
+    </w:p>
+    <w:p>
+      <w:pPr>
+        <w:pStyle w:val="ListParagraph"/>
+        <w:numPr>
+          <w:ilvl w:val="0"/>
+          <w:numId w:val="23"/>
+        </w:numPr>
+        <w:spacing w:after="40"/>
+        <w:rPr>
+          <w:rFonts w:ascii="Arial" w:hAnsi="Arial" w:cs="Arial"/>
+          <w:sz w:val="24"/>
+          <w:szCs w:val="24"/>
+          <w:lang w:val="en-US"/>
+        </w:rPr>
+      </w:pPr>
+      <w:r>
+        <w:rPr>
+          <w:rFonts w:ascii="Arial" w:hAnsi="Arial" w:cs="Arial"/>
+          <w:sz w:val="24"/>
+          <w:szCs w:val="24"/>
+          <w:lang w:val="en-US"/>
+        </w:rPr>
+        <w:t>FixedThreadPool(n)+</w:t>
+      </w:r>
+    </w:p>
+    <w:p>
+      <w:pPr>
+        <w:pStyle w:val="ListParagraph"/>
+        <w:numPr>
+          <w:ilvl w:val="0"/>
+          <w:numId w:val="23"/>
+        </w:numPr>
+        <w:spacing w:after="40"/>
+        <w:rPr>
+          <w:rFonts w:ascii="Arial" w:hAnsi="Arial" w:cs="Arial"/>
+          <w:sz w:val="24"/>
+          <w:szCs w:val="24"/>
+          <w:lang w:val="en-US"/>
+        </w:rPr>
+      </w:pPr>
+      <w:r>
+        <w:rPr>
+          <w:rFonts w:ascii="Arial" w:hAnsi="Arial" w:cs="Arial"/>
+          <w:sz w:val="24"/>
+          <w:szCs w:val="24"/>
+          <w:lang w:val="en-US"/>
+        </w:rPr>
+        <w:t>CachedThreadPool</w:t>
+      </w:r>
+    </w:p>
+    <w:p>
+      <w:pPr>
+        <w:pStyle w:val="ListParagraph"/>
+        <w:numPr>
+          <w:ilvl w:val="0"/>
+          <w:numId w:val="23"/>
+        </w:numPr>
+        <w:spacing w:after="40"/>
+        <w:rPr>
+          <w:rFonts w:ascii="Arial" w:hAnsi="Arial" w:cs="Arial"/>
+          <w:sz w:val="24"/>
+          <w:szCs w:val="24"/>
+          <w:lang w:val="en-US"/>
+        </w:rPr>
+      </w:pPr>
+      <w:r>
+        <w:rPr>
+          <w:rFonts w:ascii="Arial" w:hAnsi="Arial" w:cs="Arial"/>
+          <w:sz w:val="24"/>
+          <w:szCs w:val="24"/>
+          <w:lang w:val="en-US"/>
+        </w:rPr>
+        <w:t>ScheduledExecutor</w:t>
+      </w:r>
+    </w:p>
+    <w:p>
+      <w:pPr>
+        <w:spacing w:after="40"/>
+        <w:rPr>
+          <w:rFonts w:ascii="Arial" w:hAnsi="Arial" w:cs="Arial"/>
+          <w:sz w:val="24"/>
+          <w:szCs w:val="24"/>
+          <w:lang w:val="en-US"/>
+        </w:rPr>
+      </w:pPr>
+    </w:p>
+    <w:p>
+      <w:pPr>
+        <w:spacing w:after="40"/>
+        <w:rPr>
+          <w:rFonts w:ascii="Arial" w:hAnsi="Arial" w:cs="Arial"/>
+          <w:b/>
+          <w:bCs/>
+          <w:sz w:val="24"/>
+          <w:szCs w:val="24"/>
+          <w:lang w:val="en-US"/>
+        </w:rPr>
+      </w:pPr>
+      <w:r>
+        <w:rPr>
+          <w:rFonts w:ascii="Arial" w:hAnsi="Arial" w:cs="Arial"/>
+          <w:b/>
+          <w:bCs/>
+          <w:sz w:val="24"/>
+          <w:szCs w:val="24"/>
+          <w:lang w:val="en-US"/>
+        </w:rPr>
+        <w:t>Executor 1: SingleThreadExecutor</w:t>
+      </w:r>
+    </w:p>
+    <w:p>
+      <w:pPr>
+        <w:spacing w:after="40"/>
+        <w:rPr>
+          <w:rFonts w:ascii="Arial" w:hAnsi="Arial" w:cs="Arial"/>
+          <w:sz w:val="24"/>
+          <w:szCs w:val="24"/>
+          <w:lang w:val="en-US"/>
+        </w:rPr>
+      </w:pPr>
+      <w:r>
+        <w:rPr>
+          <w:rFonts w:ascii="Arial" w:hAnsi="Arial" w:cs="Arial"/>
+          <w:sz w:val="24"/>
+          <w:szCs w:val="24"/>
+          <w:lang w:val="en-US"/>
+        </w:rPr>
+        <w:t>A thread pool of single thread can be obtained by calling the static newSingleThreadExecutor() method of the Executors class. It is used to execute tasks sequentially.</w:t>
+      </w:r>
+    </w:p>
+    <w:p>
+      <w:pPr>
+        <w:spacing w:after="40"/>
+        <w:jc w:val="center"/>
+        <w:rPr>
+          <w:rFonts w:ascii="Arial" w:hAnsi="Arial" w:cs="Arial"/>
+          <w:sz w:val="24"/>
+          <w:szCs w:val="24"/>
+          <w:lang w:val="en-US"/>
+        </w:rPr>
+      </w:pPr>
+      <w:r>
+        <w:rPr>
+          <w:rFonts w:ascii="Arial" w:hAnsi="Arial" w:cs="Arial"/>
+          <w:sz w:val="24"/>
+          <w:szCs w:val="24"/>
+          <w:lang w:val="en-US"/>
+        </w:rPr>
+        <w:drawing>
+          <wp:inline distT="0" distB="0" distL="0" distR="0" wp14:anchorId="2E57EEED" wp14:editId="15A20A92">
+            <wp:extent cx="5816600" cy="1045387"/>
+            <wp:effectExtent l="0" t="0" r="0" b="2540"/>
+            <wp:docPr id="1202840614" name="Picture 1" descr="A white rectangular object with black text&#10;&#10;Description automatically generated"/>
+            <wp:cNvGraphicFramePr>
+              <a:graphicFrameLocks xmlns:a="http://schemas.openxmlformats.org/drawingml/2006/main" noChangeAspect="1"/>
+            </wp:cNvGraphicFramePr>
+            <a:graphic xmlns:a="http://schemas.openxmlformats.org/drawingml/2006/main">
+              <a:graphicData uri="http://schemas.openxmlformats.org/drawingml/2006/picture">
+                <pic:pic xmlns:pic="http://schemas.openxmlformats.org/drawingml/2006/picture">
+                  <pic:nvPicPr>
+                    <pic:cNvPr id="1202840614" name="Picture 1" descr="A white rectangular object with black text&#10;&#10;Description automatically generated"/>
+                    <pic:cNvPicPr/>
+                  </pic:nvPicPr>
+                  <pic:blipFill>
+                    <a:blip r:embed="rId32"/>
+                    <a:stretch>
+                      <a:fillRect/>
+                    </a:stretch>
+                  </pic:blipFill>
+                  <pic:spPr>
+                    <a:xfrm>
+                      <a:off x="0" y="0"/>
+                      <a:ext cx="5874593" cy="1055810"/>
+                    </a:xfrm>
+                    <a:prstGeom prst="rect">
+                      <a:avLst/>
+                    </a:prstGeom>
+                  </pic:spPr>
+                </pic:pic>
+              </a:graphicData>
+            </a:graphic>
+          </wp:inline>
+        </w:drawing>
+      </w:r>
+    </w:p>
+    <w:p>
+      <w:pPr>
+        <w:spacing w:after="40"/>
+        <w:jc w:val="center"/>
+        <w:rPr>
+          <w:rFonts w:ascii="Arial" w:hAnsi="Arial" w:cs="Arial"/>
+          <w:sz w:val="24"/>
+          <w:szCs w:val="24"/>
+          <w:lang w:val="en-US"/>
+        </w:rPr>
+      </w:pPr>
+    </w:p>
+    <w:p>
+      <w:pPr>
+        <w:spacing w:after="40"/>
+        <w:rPr>
+          <w:rFonts w:ascii="Arial Rounded MT Bold" w:hAnsi="Arial Rounded MT Bold" w:cs="Arial"/>
+          <w:sz w:val="24"/>
+          <w:szCs w:val="24"/>
+          <w:lang w:val="en-US"/>
+        </w:rPr>
+      </w:pPr>
+      <w:r>
+        <w:rPr>
+          <w:rFonts w:ascii="Arial Rounded MT Bold" w:hAnsi="Arial Rounded MT Bold" w:cs="Arial"/>
+          <w:sz w:val="24"/>
+          <w:szCs w:val="24"/>
+          <w:lang w:val="en-US"/>
+        </w:rPr>
+        <w:t>Executor 2: FixedThreadPool(n)</w:t>
+      </w:r>
+    </w:p>
+    <w:p>
+      <w:pPr>
+        <w:spacing w:after="40"/>
+        <w:rPr>
+          <w:rFonts w:ascii="Arial" w:hAnsi="Arial" w:cs="Arial"/>
+          <w:sz w:val="24"/>
+          <w:szCs w:val="24"/>
+          <w:lang w:val="en-US"/>
+        </w:rPr>
+      </w:pPr>
+      <w:r>
+        <w:rPr>
+          <w:rFonts w:ascii="Arial" w:hAnsi="Arial" w:cs="Arial"/>
+          <w:sz w:val="24"/>
+          <w:szCs w:val="24"/>
+          <w:lang w:val="en-US"/>
+        </w:rPr>
+        <w:t xml:space="preserve">As the name indicates, it is a thread pool of a fixed number of threads. The tasks submitted to the executor are executed by the n threads and if there </w:t>
+      </w:r>
+      <w:r>
+        <w:rPr>
+          <w:rFonts w:ascii="Arial" w:hAnsi="Arial" w:cs="Arial"/>
+          <w:sz w:val="24"/>
+          <w:szCs w:val="24"/>
+          <w:lang w:val="en-US"/>
+        </w:rPr>
+        <w:t>are more tasks</w:t>
+      </w:r>
+      <w:r>
+        <w:rPr>
+          <w:rFonts w:ascii="Arial" w:hAnsi="Arial" w:cs="Arial"/>
+          <w:sz w:val="24"/>
+          <w:szCs w:val="24"/>
+          <w:lang w:val="en-US"/>
+        </w:rPr>
+        <w:t xml:space="preserve"> they are stored on a LinkedBlockingQueue. It uses Blocking Queue.</w:t>
+      </w:r>
+    </w:p>
+    <w:p>
+      <w:pPr>
+        <w:spacing w:after="40"/>
+        <w:jc w:val="center"/>
+        <w:rPr>
+          <w:rFonts w:ascii="Arial" w:hAnsi="Arial" w:cs="Arial"/>
+          <w:sz w:val="24"/>
+          <w:szCs w:val="24"/>
+          <w:lang w:val="en-US"/>
+        </w:rPr>
+      </w:pPr>
+      <w:r>
+        <w:rPr>
+          <w:rFonts w:ascii="Arial" w:hAnsi="Arial" w:cs="Arial"/>
+          <w:sz w:val="24"/>
+          <w:szCs w:val="24"/>
+          <w:lang w:val="en-US"/>
+        </w:rPr>
+        <w:drawing>
+          <wp:inline distT="0" distB="0" distL="0" distR="0" wp14:anchorId="5673C08E" wp14:editId="72E7FB2F">
+            <wp:extent cx="5772150" cy="1031332"/>
+            <wp:effectExtent l="0" t="0" r="0" b="0"/>
+            <wp:docPr id="847624186" name="Picture 1" descr="A close-up of a white box&#10;&#10;Description automatically generated"/>
+            <wp:cNvGraphicFramePr>
+              <a:graphicFrameLocks xmlns:a="http://schemas.openxmlformats.org/drawingml/2006/main" noChangeAspect="1"/>
+            </wp:cNvGraphicFramePr>
+            <a:graphic xmlns:a="http://schemas.openxmlformats.org/drawingml/2006/main">
+              <a:graphicData uri="http://schemas.openxmlformats.org/drawingml/2006/picture">
+                <pic:pic xmlns:pic="http://schemas.openxmlformats.org/drawingml/2006/picture">
+                  <pic:nvPicPr>
+                    <pic:cNvPr id="847624186" name="Picture 1" descr="A close-up of a white box&#10;&#10;Description automatically generated"/>
+                    <pic:cNvPicPr/>
+                  </pic:nvPicPr>
+                  <pic:blipFill>
+                    <a:blip r:embed="rId33"/>
+                    <a:stretch>
+                      <a:fillRect/>
+                    </a:stretch>
+                  </pic:blipFill>
+                  <pic:spPr>
+                    <a:xfrm>
+                      <a:off x="0" y="0"/>
+                      <a:ext cx="5820337" cy="1039942"/>
+                    </a:xfrm>
+                    <a:prstGeom prst="rect">
+                      <a:avLst/>
+                    </a:prstGeom>
+                  </pic:spPr>
+                </pic:pic>
+              </a:graphicData>
+            </a:graphic>
+          </wp:inline>
+        </w:drawing>
+      </w:r>
+    </w:p>
+    <w:p>
+      <w:pPr>
+        <w:spacing w:after="40"/>
+        <w:jc w:val="center"/>
+        <w:rPr>
+          <w:rFonts w:ascii="Arial" w:hAnsi="Arial" w:cs="Arial"/>
+          <w:sz w:val="24"/>
+          <w:szCs w:val="24"/>
+          <w:lang w:val="en-US"/>
+        </w:rPr>
+      </w:pPr>
+    </w:p>
+    <w:p>
+      <w:pPr>
+        <w:spacing w:after="40"/>
+        <w:rPr>
+          <w:rFonts w:ascii="Arial Rounded MT Bold" w:hAnsi="Arial Rounded MT Bold" w:cs="Arial"/>
+          <w:sz w:val="24"/>
+          <w:szCs w:val="24"/>
+          <w:lang w:val="en-US"/>
+        </w:rPr>
+      </w:pPr>
+      <w:r>
+        <w:rPr>
+          <w:rFonts w:ascii="Arial Rounded MT Bold" w:hAnsi="Arial Rounded MT Bold" w:cs="Arial"/>
+          <w:sz w:val="24"/>
+          <w:szCs w:val="24"/>
+          <w:lang w:val="en-US"/>
+        </w:rPr>
+        <w:t>Executor 3: CachedThreadPool</w:t>
+      </w:r>
+    </w:p>
+    <w:p>
+      <w:pPr>
+        <w:spacing w:after="40"/>
+        <w:rPr>
+          <w:rFonts w:ascii="Arial" w:hAnsi="Arial" w:cs="Arial"/>
+          <w:sz w:val="24"/>
+          <w:szCs w:val="24"/>
+          <w:lang w:val="en-US"/>
+        </w:rPr>
+      </w:pPr>
+      <w:r>
+        <w:rPr>
+          <w:rFonts w:ascii="Arial" w:hAnsi="Arial" w:cs="Arial"/>
+          <w:sz w:val="24"/>
+          <w:szCs w:val="24"/>
+          <w:lang w:val="en-US"/>
+        </w:rPr>
+        <w:t xml:space="preserve">Creates a thread pool that creates new threads as </w:t>
+      </w:r>
+      <w:r>
+        <w:rPr>
+          <w:rFonts w:ascii="Arial" w:hAnsi="Arial" w:cs="Arial"/>
+          <w:sz w:val="24"/>
+          <w:szCs w:val="24"/>
+          <w:lang w:val="en-US"/>
+        </w:rPr>
+        <w:t>needed but</w:t>
+      </w:r>
+      <w:r>
+        <w:rPr>
+          <w:rFonts w:ascii="Arial" w:hAnsi="Arial" w:cs="Arial"/>
+          <w:sz w:val="24"/>
+          <w:szCs w:val="24"/>
+          <w:lang w:val="en-US"/>
+        </w:rPr>
+        <w:t xml:space="preserve"> will reuse previously constructed threads when they are available. Calls to execute will reuse previously constructed threads if available. If no existing thread is available, a new thread will be created and added to the pool. It uses a SynchronousQueue queue.</w:t>
+      </w:r>
+    </w:p>
+    <w:p>
+      <w:pPr>
+        <w:spacing w:after="40"/>
+        <w:jc w:val="center"/>
+        <w:rPr>
+          <w:rFonts w:ascii="Arial" w:hAnsi="Arial" w:cs="Arial"/>
+          <w:sz w:val="24"/>
+          <w:szCs w:val="24"/>
+          <w:lang w:val="en-US"/>
+        </w:rPr>
+      </w:pPr>
+      <w:r>
+        <w:rPr>
+          <w:rFonts w:ascii="Arial" w:hAnsi="Arial" w:cs="Arial"/>
+          <w:sz w:val="24"/>
+          <w:szCs w:val="24"/>
+          <w:lang w:val="en-US"/>
+        </w:rPr>
+        <w:drawing>
+          <wp:inline distT="0" distB="0" distL="0" distR="0" wp14:anchorId="342B5F95" wp14:editId="48616665">
+            <wp:extent cx="5797550" cy="724555"/>
+            <wp:effectExtent l="0" t="0" r="0" b="0"/>
+            <wp:docPr id="1242712015" name="Picture 1" descr="A white rectangular object with black text&#10;&#10;Description automatically generated"/>
+            <wp:cNvGraphicFramePr>
+              <a:graphicFrameLocks xmlns:a="http://schemas.openxmlformats.org/drawingml/2006/main" noChangeAspect="1"/>
+            </wp:cNvGraphicFramePr>
+            <a:graphic xmlns:a="http://schemas.openxmlformats.org/drawingml/2006/main">
+              <a:graphicData uri="http://schemas.openxmlformats.org/drawingml/2006/picture">
+                <pic:pic xmlns:pic="http://schemas.openxmlformats.org/drawingml/2006/picture">
+                  <pic:nvPicPr>
+                    <pic:cNvPr id="1242712015" name="Picture 1" descr="A white rectangular object with black text&#10;&#10;Description automatically generated"/>
+                    <pic:cNvPicPr/>
+                  </pic:nvPicPr>
+                  <pic:blipFill>
+                    <a:blip r:embed="rId34"/>
+                    <a:stretch>
+                      <a:fillRect/>
+                    </a:stretch>
+                  </pic:blipFill>
+                  <pic:spPr>
+                    <a:xfrm>
+                      <a:off x="0" y="0"/>
+                      <a:ext cx="5868710" cy="733448"/>
+                    </a:xfrm>
+                    <a:prstGeom prst="rect">
+                      <a:avLst/>
+                    </a:prstGeom>
+                  </pic:spPr>
+                </pic:pic>
+              </a:graphicData>
+            </a:graphic>
+          </wp:inline>
+        </w:drawing>
+      </w:r>
+    </w:p>
+    <w:p>
+      <w:pPr>
+        <w:spacing w:after="40"/>
+        <w:jc w:val="center"/>
+        <w:rPr>
+          <w:rFonts w:ascii="Arial" w:hAnsi="Arial" w:cs="Arial"/>
+          <w:sz w:val="24"/>
+          <w:szCs w:val="24"/>
+          <w:lang w:val="en-US"/>
+        </w:rPr>
+      </w:pPr>
+    </w:p>
+    <w:p>
+      <w:pPr>
+        <w:spacing w:after="40"/>
+        <w:rPr>
+          <w:rFonts w:ascii="Arial Rounded MT Bold" w:hAnsi="Arial Rounded MT Bold" w:cs="Arial"/>
+          <w:sz w:val="24"/>
+          <w:szCs w:val="24"/>
+          <w:lang w:val="en-US"/>
+        </w:rPr>
+      </w:pPr>
+      <w:r>
+        <w:rPr>
+          <w:rFonts w:ascii="Arial Rounded MT Bold" w:hAnsi="Arial Rounded MT Bold" w:cs="Arial"/>
+          <w:sz w:val="24"/>
+          <w:szCs w:val="24"/>
+          <w:lang w:val="en-US"/>
+        </w:rPr>
+        <w:t>Executor 4: ScheduledExecutor</w:t>
+      </w:r>
+    </w:p>
+    <w:p>
+      <w:pPr>
+        <w:spacing w:after="40"/>
+        <w:rPr>
+          <w:rFonts w:ascii="Arial" w:hAnsi="Arial" w:cs="Arial"/>
+          <w:sz w:val="24"/>
+          <w:szCs w:val="24"/>
+          <w:lang w:val="en-US"/>
+        </w:rPr>
+      </w:pPr>
+      <w:r>
+        <w:rPr>
+          <w:rFonts w:ascii="Arial" w:hAnsi="Arial" w:cs="Arial"/>
+          <w:sz w:val="24"/>
+          <w:szCs w:val="24"/>
+          <w:lang w:val="en-US"/>
+        </w:rPr>
+        <w:t>Scheduled executors are based on the interface ScheduledExecutorService which extends the ExecutorService interface. This executor is used when we have a task that needs to be run at regular intervals or if we wish to delay a certain task.</w:t>
+      </w:r>
+    </w:p>
+    <w:p>
+      <w:pPr>
+        <w:spacing w:after="40"/>
+        <w:jc w:val="center"/>
+        <w:rPr>
+          <w:rFonts w:ascii="Arial" w:hAnsi="Arial" w:cs="Arial"/>
+          <w:sz w:val="24"/>
+          <w:szCs w:val="24"/>
+          <w:lang w:val="en-US"/>
+        </w:rPr>
+      </w:pPr>
+      <w:r>
+        <w:rPr>
+          <w:rFonts w:ascii="Arial" w:hAnsi="Arial" w:cs="Arial"/>
+          <w:sz w:val="24"/>
+          <w:szCs w:val="24"/>
+          <w:lang w:val="en-US"/>
+        </w:rPr>
+        <w:lastRenderedPageBreak/>
+        <w:drawing>
+          <wp:inline distT="0" distB="0" distL="0" distR="0" wp14:anchorId="33E8AF85" wp14:editId="4AD09352">
+            <wp:extent cx="5918200" cy="873650"/>
+            <wp:effectExtent l="0" t="0" r="0" b="3175"/>
+            <wp:docPr id="962293442" name="Picture 1" descr="A close-up of a computer code&#10;&#10;Description automatically generated"/>
+            <wp:cNvGraphicFramePr>
+              <a:graphicFrameLocks xmlns:a="http://schemas.openxmlformats.org/drawingml/2006/main" noChangeAspect="1"/>
+            </wp:cNvGraphicFramePr>
+            <a:graphic xmlns:a="http://schemas.openxmlformats.org/drawingml/2006/main">
+              <a:graphicData uri="http://schemas.openxmlformats.org/drawingml/2006/picture">
+                <pic:pic xmlns:pic="http://schemas.openxmlformats.org/drawingml/2006/picture">
+                  <pic:nvPicPr>
+                    <pic:cNvPr id="962293442" name="Picture 1" descr="A close-up of a computer code&#10;&#10;Description automatically generated"/>
+                    <pic:cNvPicPr/>
+                  </pic:nvPicPr>
+                  <pic:blipFill>
+                    <a:blip r:embed="rId35"/>
+                    <a:stretch>
+                      <a:fillRect/>
+                    </a:stretch>
+                  </pic:blipFill>
+                  <pic:spPr>
+                    <a:xfrm>
+                      <a:off x="0" y="0"/>
+                      <a:ext cx="5953691" cy="878889"/>
+                    </a:xfrm>
+                    <a:prstGeom prst="rect">
+                      <a:avLst/>
+                    </a:prstGeom>
+                  </pic:spPr>
+                </pic:pic>
+              </a:graphicData>
+            </a:graphic>
+          </wp:inline>
+        </w:drawing>
+      </w:r>
+    </w:p>
+    <w:p>
+      <w:pPr>
+        <w:spacing w:after="40"/>
+        <w:jc w:val="center"/>
+        <w:rPr>
+          <w:rFonts w:ascii="Arial Rounded MT Bold" w:hAnsi="Arial Rounded MT Bold" w:cs="Arial"/>
+          <w:sz w:val="24"/>
+          <w:szCs w:val="24"/>
+          <w:lang w:val="en-US"/>
+        </w:rPr>
+      </w:pPr>
+    </w:p>
+    <w:p>
+      <w:pPr>
+        <w:spacing w:after="40"/>
+        <w:rPr>
+          <w:rFonts w:ascii="Arial Rounded MT Bold" w:hAnsi="Arial Rounded MT Bold" w:cs="Arial"/>
+          <w:sz w:val="24"/>
+          <w:szCs w:val="24"/>
+          <w:lang w:val="en-US"/>
+        </w:rPr>
+      </w:pPr>
+      <w:r>
+        <w:rPr>
+          <w:rFonts w:ascii="Arial Rounded MT Bold" w:hAnsi="Arial Rounded MT Bold" w:cs="Arial"/>
+          <w:sz w:val="24"/>
+          <w:szCs w:val="24"/>
+          <w:lang w:val="en-US"/>
+        </w:rPr>
+        <w:t>Future Object</w:t>
+      </w:r>
+    </w:p>
+    <w:p>
+      <w:pPr>
+        <w:spacing w:after="40"/>
+        <w:rPr>
+          <w:rFonts w:ascii="Arial" w:hAnsi="Arial" w:cs="Arial"/>
+          <w:sz w:val="24"/>
+          <w:szCs w:val="24"/>
+          <w:lang w:val="en-US"/>
+        </w:rPr>
+      </w:pPr>
+      <w:r>
+        <w:rPr>
+          <w:rFonts w:ascii="Arial" w:hAnsi="Arial" w:cs="Arial"/>
+          <w:sz w:val="24"/>
+          <w:szCs w:val="24"/>
+          <w:lang w:val="en-US"/>
+        </w:rPr>
+        <w:t xml:space="preserve">The result of the task submitted for execution to an executor can be accessed using </w:t>
+      </w:r>
+      <w:r>
+        <w:rPr>
+          <w:rFonts w:ascii="Arial" w:hAnsi="Arial" w:cs="Arial"/>
+          <w:sz w:val="24"/>
+          <w:szCs w:val="24"/>
+          <w:lang w:val="en-US"/>
+        </w:rPr>
+        <w:t>`</w:t>
+      </w:r>
+      <w:proofErr w:type="spellStart"/>
+      <w:r>
+        <w:rPr>
+          <w:rStyle w:val="BookTitle"/>
+          <w:lang w:val="en-US"/>
+        </w:rPr>
+        <w:t>java.util.concurrent</w:t>
+      </w:r>
+      <w:proofErr w:type="spellEnd"/>
+      <w:r>
+        <w:rPr>
+          <w:rStyle w:val="BookTitle"/>
+        </w:rPr>
+        <w:t>`</w:t>
+      </w:r>
+      <w:r>
+        <w:rPr>
+          <w:rStyle w:val="BookTitle"/>
+          <w:lang w:val="en-US"/>
+        </w:rPr>
+        <w:t>.</w:t>
+      </w:r>
+      <w:r>
+        <w:rPr>
+          <w:rFonts w:ascii="Arial" w:hAnsi="Arial" w:cs="Arial"/>
+          <w:sz w:val="24"/>
+          <w:szCs w:val="24"/>
+          <w:lang w:val="en-US"/>
+        </w:rPr>
+        <w:t xml:space="preserve"> </w:t>
+      </w:r>
+      <w:r>
+        <w:rPr>
+          <w:rFonts w:ascii="Arial" w:hAnsi="Arial" w:cs="Arial"/>
+          <w:sz w:val="24"/>
+          <w:szCs w:val="24"/>
+          <w:lang w:val="en-US"/>
+        </w:rPr>
+        <w:t xml:space="preserve">The future object returned by the executor. </w:t>
+      </w:r>
+      <w:r>
+        <w:rPr>
+          <w:rFonts w:ascii="Arial" w:hAnsi="Arial" w:cs="Arial"/>
+          <w:sz w:val="24"/>
+          <w:szCs w:val="24"/>
+          <w:lang w:val="en-US"/>
+        </w:rPr>
+        <w:t>Fut</w:t>
+      </w:r>
+      <w:r>
+        <w:rPr>
+          <w:rFonts w:ascii="Arial" w:hAnsi="Arial" w:cs="Arial"/>
+          <w:sz w:val="24"/>
+          <w:szCs w:val="24"/>
+          <w:lang w:val="en-US"/>
+        </w:rPr>
+        <w:t>ure</w:t>
+      </w:r>
+      <w:r>
+        <w:rPr>
+          <w:rFonts w:ascii="Arial" w:hAnsi="Arial" w:cs="Arial"/>
+          <w:sz w:val="24"/>
+          <w:szCs w:val="24"/>
+          <w:lang w:val="en-US"/>
+        </w:rPr>
+        <w:t xml:space="preserve"> can be thought of as a promise made to the caller by the executor. The future interface is mainly used to get the results of Callable results. </w:t>
+      </w:r>
+      <w:r>
+        <w:rPr>
+          <w:rFonts w:ascii="Arial" w:hAnsi="Arial" w:cs="Arial"/>
+          <w:sz w:val="24"/>
+          <w:szCs w:val="24"/>
+          <w:lang w:val="en-US"/>
+        </w:rPr>
+        <w:t>Whenever</w:t>
+      </w:r>
+      <w:r>
+        <w:rPr>
+          <w:rFonts w:ascii="Arial" w:hAnsi="Arial" w:cs="Arial"/>
+          <w:sz w:val="24"/>
+          <w:szCs w:val="24"/>
+          <w:lang w:val="en-US"/>
+        </w:rPr>
+        <w:t xml:space="preserve"> the task execution is completed, it is set in this Future object by the executor.</w:t>
+      </w:r>
+    </w:p>
     <w:sectPr>
       <w:pgSz w:w="11906" w:h="16838"/>
       <w:pgMar w:top="720" w:right="720" w:bottom="720" w:left="720" w:header="708" w:footer="708" w:gutter="0"/>
@@ -8439,6 +9655,92 @@
     </w:lvl>
   </w:abstractNum>
   <w:abstractNum w:abstractNumId="1" w15:restartNumberingAfterBreak="0">
+    <w:nsid w:val="06C720EB"/>
+    <w:multiLevelType w:val="hybridMultilevel"/>
+    <w:tmpl w:val="071C0DDE"/>
+    <w:lvl w:ilvl="0" w:tplc="4009000F">
+      <w:start w:val="1"/>
+      <w:numFmt w:val="decimal"/>
+      <w:lvlText w:val="%1."/>
+      <w:lvlJc w:val="left"/>
+      <w:pPr>
+        <w:ind w:left="720" w:hanging="360"/>
+      </w:pPr>
+    </w:lvl>
+    <w:lvl w:ilvl="1" w:tplc="40090019" w:tentative="1">
+      <w:start w:val="1"/>
+      <w:numFmt w:val="lowerLetter"/>
+      <w:lvlText w:val="%2."/>
+      <w:lvlJc w:val="left"/>
+      <w:pPr>
+        <w:ind w:left="1440" w:hanging="360"/>
+      </w:pPr>
+    </w:lvl>
+    <w:lvl w:ilvl="2" w:tplc="4009001B" w:tentative="1">
+      <w:start w:val="1"/>
+      <w:numFmt w:val="lowerRoman"/>
+      <w:lvlText w:val="%3."/>
+      <w:lvlJc w:val="right"/>
+      <w:pPr>
+        <w:ind w:left="2160" w:hanging="180"/>
+      </w:pPr>
+    </w:lvl>
+    <w:lvl w:ilvl="3" w:tplc="4009000F" w:tentative="1">
+      <w:start w:val="1"/>
+      <w:numFmt w:val="decimal"/>
+      <w:lvlText w:val="%4."/>
+      <w:lvlJc w:val="left"/>
+      <w:pPr>
+        <w:ind w:left="2880" w:hanging="360"/>
+      </w:pPr>
+    </w:lvl>
+    <w:lvl w:ilvl="4" w:tplc="40090019" w:tentative="1">
+      <w:start w:val="1"/>
+      <w:numFmt w:val="lowerLetter"/>
+      <w:lvlText w:val="%5."/>
+      <w:lvlJc w:val="left"/>
+      <w:pPr>
+        <w:ind w:left="3600" w:hanging="360"/>
+      </w:pPr>
+    </w:lvl>
+    <w:lvl w:ilvl="5" w:tplc="4009001B" w:tentative="1">
+      <w:start w:val="1"/>
+      <w:numFmt w:val="lowerRoman"/>
+      <w:lvlText w:val="%6."/>
+      <w:lvlJc w:val="right"/>
+      <w:pPr>
+        <w:ind w:left="4320" w:hanging="180"/>
+      </w:pPr>
+    </w:lvl>
+    <w:lvl w:ilvl="6" w:tplc="4009000F" w:tentative="1">
+      <w:start w:val="1"/>
+      <w:numFmt w:val="decimal"/>
+      <w:lvlText w:val="%7."/>
+      <w:lvlJc w:val="left"/>
+      <w:pPr>
+        <w:ind w:left="5040" w:hanging="360"/>
+      </w:pPr>
+    </w:lvl>
+    <w:lvl w:ilvl="7" w:tplc="40090019" w:tentative="1">
+      <w:start w:val="1"/>
+      <w:numFmt w:val="lowerLetter"/>
+      <w:lvlText w:val="%8."/>
+      <w:lvlJc w:val="left"/>
+      <w:pPr>
+        <w:ind w:left="5760" w:hanging="360"/>
+      </w:pPr>
+    </w:lvl>
+    <w:lvl w:ilvl="8" w:tplc="4009001B" w:tentative="1">
+      <w:start w:val="1"/>
+      <w:numFmt w:val="lowerRoman"/>
+      <w:lvlText w:val="%9."/>
+      <w:lvlJc w:val="right"/>
+      <w:pPr>
+        <w:ind w:left="6480" w:hanging="180"/>
+      </w:pPr>
+    </w:lvl>
+  </w:abstractNum>
+  <w:abstractNum w:abstractNumId="2" w15:restartNumberingAfterBreak="0">
     <w:nsid w:val="1A241F65"/>
     <w:multiLevelType w:val="hybridMultilevel"/>
     <w:tmpl w:val="29285410"/>
@@ -8551,7 +9853,7 @@
       </w:rPr>
     </w:lvl>
   </w:abstractNum>
-  <w:abstractNum w:abstractNumId="2" w15:restartNumberingAfterBreak="0">
+  <w:abstractNum w:abstractNumId="3" w15:restartNumberingAfterBreak="0">
     <w:nsid w:val="1E863EE6"/>
     <w:multiLevelType w:val="hybridMultilevel"/>
     <w:tmpl w:val="AB2EB260"/>
@@ -8640,7 +9942,7 @@
       </w:pPr>
     </w:lvl>
   </w:abstractNum>
-  <w:abstractNum w:abstractNumId="3" w15:restartNumberingAfterBreak="0">
+  <w:abstractNum w:abstractNumId="4" w15:restartNumberingAfterBreak="0">
     <w:nsid w:val="1FA10C62"/>
     <w:multiLevelType w:val="hybridMultilevel"/>
     <w:tmpl w:val="94A4F3C2"/>
@@ -8753,7 +10055,7 @@
       </w:rPr>
     </w:lvl>
   </w:abstractNum>
-  <w:abstractNum w:abstractNumId="4" w15:restartNumberingAfterBreak="0">
+  <w:abstractNum w:abstractNumId="5" w15:restartNumberingAfterBreak="0">
     <w:nsid w:val="226D6651"/>
     <w:multiLevelType w:val="hybridMultilevel"/>
     <w:tmpl w:val="E9B4603A"/>
@@ -8866,7 +10168,7 @@
       </w:rPr>
     </w:lvl>
   </w:abstractNum>
-  <w:abstractNum w:abstractNumId="5" w15:restartNumberingAfterBreak="0">
+  <w:abstractNum w:abstractNumId="6" w15:restartNumberingAfterBreak="0">
     <w:nsid w:val="235122D0"/>
     <w:multiLevelType w:val="hybridMultilevel"/>
     <w:tmpl w:val="90904E50"/>
@@ -8952,7 +10254,7 @@
       </w:pPr>
     </w:lvl>
   </w:abstractNum>
-  <w:abstractNum w:abstractNumId="6" w15:restartNumberingAfterBreak="0">
+  <w:abstractNum w:abstractNumId="7" w15:restartNumberingAfterBreak="0">
     <w:nsid w:val="2E564D99"/>
     <w:multiLevelType w:val="hybridMultilevel"/>
     <w:tmpl w:val="C0AE8626"/>
@@ -9065,7 +10367,7 @@
       </w:rPr>
     </w:lvl>
   </w:abstractNum>
-  <w:abstractNum w:abstractNumId="7" w15:restartNumberingAfterBreak="0">
+  <w:abstractNum w:abstractNumId="8" w15:restartNumberingAfterBreak="0">
     <w:nsid w:val="358E4581"/>
     <w:multiLevelType w:val="hybridMultilevel"/>
     <w:tmpl w:val="3AE60882"/>
@@ -9151,7 +10453,7 @@
       </w:pPr>
     </w:lvl>
   </w:abstractNum>
-  <w:abstractNum w:abstractNumId="8" w15:restartNumberingAfterBreak="0">
+  <w:abstractNum w:abstractNumId="9" w15:restartNumberingAfterBreak="0">
     <w:nsid w:val="3F170671"/>
     <w:multiLevelType w:val="hybridMultilevel"/>
     <w:tmpl w:val="9D1CD22A"/>
@@ -9264,7 +10566,7 @@
       </w:rPr>
     </w:lvl>
   </w:abstractNum>
-  <w:abstractNum w:abstractNumId="9" w15:restartNumberingAfterBreak="0">
+  <w:abstractNum w:abstractNumId="10" w15:restartNumberingAfterBreak="0">
     <w:nsid w:val="407A408B"/>
     <w:multiLevelType w:val="hybridMultilevel"/>
     <w:tmpl w:val="990E238C"/>
@@ -9377,7 +10679,7 @@
       </w:rPr>
     </w:lvl>
   </w:abstractNum>
-  <w:abstractNum w:abstractNumId="10" w15:restartNumberingAfterBreak="0">
+  <w:abstractNum w:abstractNumId="11" w15:restartNumberingAfterBreak="0">
     <w:nsid w:val="408A2A48"/>
     <w:multiLevelType w:val="hybridMultilevel"/>
     <w:tmpl w:val="707E26D6"/>
@@ -9490,7 +10792,7 @@
       </w:rPr>
     </w:lvl>
   </w:abstractNum>
-  <w:abstractNum w:abstractNumId="11" w15:restartNumberingAfterBreak="0">
+  <w:abstractNum w:abstractNumId="12" w15:restartNumberingAfterBreak="0">
     <w:nsid w:val="423077B8"/>
     <w:multiLevelType w:val="hybridMultilevel"/>
     <w:tmpl w:val="26364B42"/>
@@ -9603,7 +10905,7 @@
       </w:rPr>
     </w:lvl>
   </w:abstractNum>
-  <w:abstractNum w:abstractNumId="12" w15:restartNumberingAfterBreak="0">
+  <w:abstractNum w:abstractNumId="13" w15:restartNumberingAfterBreak="0">
     <w:nsid w:val="43DB5B60"/>
     <w:multiLevelType w:val="hybridMultilevel"/>
     <w:tmpl w:val="6E820772"/>
@@ -9689,7 +10991,7 @@
       </w:pPr>
     </w:lvl>
   </w:abstractNum>
-  <w:abstractNum w:abstractNumId="13" w15:restartNumberingAfterBreak="0">
+  <w:abstractNum w:abstractNumId="14" w15:restartNumberingAfterBreak="0">
     <w:nsid w:val="43F83901"/>
     <w:multiLevelType w:val="hybridMultilevel"/>
     <w:tmpl w:val="3B965B3E"/>
@@ -9775,7 +11077,7 @@
       </w:pPr>
     </w:lvl>
   </w:abstractNum>
-  <w:abstractNum w:abstractNumId="14" w15:restartNumberingAfterBreak="0">
+  <w:abstractNum w:abstractNumId="15" w15:restartNumberingAfterBreak="0">
     <w:nsid w:val="44A819F5"/>
     <w:multiLevelType w:val="hybridMultilevel"/>
     <w:tmpl w:val="21563920"/>
@@ -9888,7 +11190,7 @@
       </w:rPr>
     </w:lvl>
   </w:abstractNum>
-  <w:abstractNum w:abstractNumId="15" w15:restartNumberingAfterBreak="0">
+  <w:abstractNum w:abstractNumId="16" w15:restartNumberingAfterBreak="0">
     <w:nsid w:val="53FC2F33"/>
     <w:multiLevelType w:val="hybridMultilevel"/>
     <w:tmpl w:val="FDEAB796"/>
@@ -9974,7 +11276,7 @@
       </w:pPr>
     </w:lvl>
   </w:abstractNum>
-  <w:abstractNum w:abstractNumId="16" w15:restartNumberingAfterBreak="0">
+  <w:abstractNum w:abstractNumId="17" w15:restartNumberingAfterBreak="0">
     <w:nsid w:val="6D297DD3"/>
     <w:multiLevelType w:val="hybridMultilevel"/>
     <w:tmpl w:val="91CA93C2"/>
@@ -10060,7 +11362,7 @@
       </w:pPr>
     </w:lvl>
   </w:abstractNum>
-  <w:abstractNum w:abstractNumId="17" w15:restartNumberingAfterBreak="0">
+  <w:abstractNum w:abstractNumId="18" w15:restartNumberingAfterBreak="0">
     <w:nsid w:val="71F7735D"/>
     <w:multiLevelType w:val="hybridMultilevel"/>
     <w:tmpl w:val="0DDABF8E"/>
@@ -10173,7 +11475,7 @@
       </w:rPr>
     </w:lvl>
   </w:abstractNum>
-  <w:abstractNum w:abstractNumId="18" w15:restartNumberingAfterBreak="0">
+  <w:abstractNum w:abstractNumId="19" w15:restartNumberingAfterBreak="0">
     <w:nsid w:val="731962D7"/>
     <w:multiLevelType w:val="hybridMultilevel"/>
     <w:tmpl w:val="478A114E"/>
@@ -10286,7 +11588,7 @@
       </w:rPr>
     </w:lvl>
   </w:abstractNum>
-  <w:abstractNum w:abstractNumId="19" w15:restartNumberingAfterBreak="0">
+  <w:abstractNum w:abstractNumId="20" w15:restartNumberingAfterBreak="0">
     <w:nsid w:val="7475026B"/>
     <w:multiLevelType w:val="hybridMultilevel"/>
     <w:tmpl w:val="0228F8DA"/>
@@ -10399,7 +11701,120 @@
       </w:rPr>
     </w:lvl>
   </w:abstractNum>
-  <w:abstractNum w:abstractNumId="20" w15:restartNumberingAfterBreak="0">
+  <w:abstractNum w:abstractNumId="21" w15:restartNumberingAfterBreak="0">
+    <w:nsid w:val="7BAE0584"/>
+    <w:multiLevelType w:val="hybridMultilevel"/>
+    <w:tmpl w:val="77685DF4"/>
+    <w:lvl w:ilvl="0" w:tplc="40090001">
+      <w:start w:val="1"/>
+      <w:numFmt w:val="bullet"/>
+      <w:lvlText w:val=""/>
+      <w:lvlJc w:val="left"/>
+      <w:pPr>
+        <w:ind w:left="720" w:hanging="360"/>
+      </w:pPr>
+      <w:rPr>
+        <w:rFonts w:ascii="Symbol" w:hAnsi="Symbol" w:hint="default"/>
+      </w:rPr>
+    </w:lvl>
+    <w:lvl w:ilvl="1" w:tplc="40090003" w:tentative="1">
+      <w:start w:val="1"/>
+      <w:numFmt w:val="bullet"/>
+      <w:lvlText w:val="o"/>
+      <w:lvlJc w:val="left"/>
+      <w:pPr>
+        <w:ind w:left="1440" w:hanging="360"/>
+      </w:pPr>
+      <w:rPr>
+        <w:rFonts w:ascii="Courier New" w:hAnsi="Courier New" w:cs="Courier New" w:hint="default"/>
+      </w:rPr>
+    </w:lvl>
+    <w:lvl w:ilvl="2" w:tplc="40090005" w:tentative="1">
+      <w:start w:val="1"/>
+      <w:numFmt w:val="bullet"/>
+      <w:lvlText w:val=""/>
+      <w:lvlJc w:val="left"/>
+      <w:pPr>
+        <w:ind w:left="2160" w:hanging="360"/>
+      </w:pPr>
+      <w:rPr>
+        <w:rFonts w:ascii="Wingdings" w:hAnsi="Wingdings" w:hint="default"/>
+      </w:rPr>
+    </w:lvl>
+    <w:lvl w:ilvl="3" w:tplc="40090001" w:tentative="1">
+      <w:start w:val="1"/>
+      <w:numFmt w:val="bullet"/>
+      <w:lvlText w:val=""/>
+      <w:lvlJc w:val="left"/>
+      <w:pPr>
+        <w:ind w:left="2880" w:hanging="360"/>
+      </w:pPr>
+      <w:rPr>
+        <w:rFonts w:ascii="Symbol" w:hAnsi="Symbol" w:hint="default"/>
+      </w:rPr>
+    </w:lvl>
+    <w:lvl w:ilvl="4" w:tplc="40090003" w:tentative="1">
+      <w:start w:val="1"/>
+      <w:numFmt w:val="bullet"/>
+      <w:lvlText w:val="o"/>
+      <w:lvlJc w:val="left"/>
+      <w:pPr>
+        <w:ind w:left="3600" w:hanging="360"/>
+      </w:pPr>
+      <w:rPr>
+        <w:rFonts w:ascii="Courier New" w:hAnsi="Courier New" w:cs="Courier New" w:hint="default"/>
+      </w:rPr>
+    </w:lvl>
+    <w:lvl w:ilvl="5" w:tplc="40090005" w:tentative="1">
+      <w:start w:val="1"/>
+      <w:numFmt w:val="bullet"/>
+      <w:lvlText w:val=""/>
+      <w:lvlJc w:val="left"/>
+      <w:pPr>
+        <w:ind w:left="4320" w:hanging="360"/>
+      </w:pPr>
+      <w:rPr>
+        <w:rFonts w:ascii="Wingdings" w:hAnsi="Wingdings" w:hint="default"/>
+      </w:rPr>
+    </w:lvl>
+    <w:lvl w:ilvl="6" w:tplc="40090001" w:tentative="1">
+      <w:start w:val="1"/>
+      <w:numFmt w:val="bullet"/>
+      <w:lvlText w:val=""/>
+      <w:lvlJc w:val="left"/>
+      <w:pPr>
+        <w:ind w:left="5040" w:hanging="360"/>
+      </w:pPr>
+      <w:rPr>
+        <w:rFonts w:ascii="Symbol" w:hAnsi="Symbol" w:hint="default"/>
+      </w:rPr>
+    </w:lvl>
+    <w:lvl w:ilvl="7" w:tplc="40090003" w:tentative="1">
+      <w:start w:val="1"/>
+      <w:numFmt w:val="bullet"/>
+      <w:lvlText w:val="o"/>
+      <w:lvlJc w:val="left"/>
+      <w:pPr>
+        <w:ind w:left="5760" w:hanging="360"/>
+      </w:pPr>
+      <w:rPr>
+        <w:rFonts w:ascii="Courier New" w:hAnsi="Courier New" w:cs="Courier New" w:hint="default"/>
+      </w:rPr>
+    </w:lvl>
+    <w:lvl w:ilvl="8" w:tplc="40090005" w:tentative="1">
+      <w:start w:val="1"/>
+      <w:numFmt w:val="bullet"/>
+      <w:lvlText w:val=""/>
+      <w:lvlJc w:val="left"/>
+      <w:pPr>
+        <w:ind w:left="6480" w:hanging="360"/>
+      </w:pPr>
+      <w:rPr>
+        <w:rFonts w:ascii="Wingdings" w:hAnsi="Wingdings" w:hint="default"/>
+      </w:rPr>
+    </w:lvl>
+  </w:abstractNum>
+  <w:abstractNum w:abstractNumId="22" w15:restartNumberingAfterBreak="0">
     <w:nsid w:val="7CBA3AAD"/>
     <w:multiLevelType w:val="hybridMultilevel"/>
     <w:tmpl w:val="62106C48"/>
@@ -10513,67 +11928,73 @@
     </w:lvl>
   </w:abstractNum>
   <w:num w:numId="1" w16cid:durableId="1116829048">
-    <w:abstractNumId w:val="12"/>
+    <w:abstractNumId w:val="13"/>
   </w:num>
   <w:num w:numId="2" w16cid:durableId="141629633">
     <w:abstractNumId w:val="0"/>
   </w:num>
   <w:num w:numId="3" w16cid:durableId="534468858">
+    <w:abstractNumId w:val="11"/>
+  </w:num>
+  <w:num w:numId="4" w16cid:durableId="252445311">
+    <w:abstractNumId w:val="19"/>
+  </w:num>
+  <w:num w:numId="5" w16cid:durableId="1683435160">
     <w:abstractNumId w:val="10"/>
   </w:num>
-  <w:num w:numId="4" w16cid:durableId="252445311">
+  <w:num w:numId="6" w16cid:durableId="1181704963">
+    <w:abstractNumId w:val="15"/>
+  </w:num>
+  <w:num w:numId="7" w16cid:durableId="1751923306">
+    <w:abstractNumId w:val="9"/>
+  </w:num>
+  <w:num w:numId="8" w16cid:durableId="695424588">
+    <w:abstractNumId w:val="17"/>
+  </w:num>
+  <w:num w:numId="9" w16cid:durableId="2112578172">
     <w:abstractNumId w:val="18"/>
   </w:num>
-  <w:num w:numId="5" w16cid:durableId="1683435160">
-    <w:abstractNumId w:val="9"/>
+  <w:num w:numId="10" w16cid:durableId="581717723">
+    <w:abstractNumId w:val="7"/>
   </w:num>
-  <w:num w:numId="6" w16cid:durableId="1181704963">
+  <w:num w:numId="11" w16cid:durableId="454297287">
+    <w:abstractNumId w:val="12"/>
+  </w:num>
+  <w:num w:numId="12" w16cid:durableId="1803503627">
+    <w:abstractNumId w:val="2"/>
+  </w:num>
+  <w:num w:numId="13" w16cid:durableId="819928690">
+    <w:abstractNumId w:val="4"/>
+  </w:num>
+  <w:num w:numId="14" w16cid:durableId="1799836073">
+    <w:abstractNumId w:val="20"/>
+  </w:num>
+  <w:num w:numId="15" w16cid:durableId="323053819">
+    <w:abstractNumId w:val="6"/>
+  </w:num>
+  <w:num w:numId="16" w16cid:durableId="1454011893">
+    <w:abstractNumId w:val="22"/>
+  </w:num>
+  <w:num w:numId="17" w16cid:durableId="818838978">
+    <w:abstractNumId w:val="16"/>
+  </w:num>
+  <w:num w:numId="18" w16cid:durableId="1496920451">
+    <w:abstractNumId w:val="5"/>
+  </w:num>
+  <w:num w:numId="19" w16cid:durableId="1788312161">
+    <w:abstractNumId w:val="8"/>
+  </w:num>
+  <w:num w:numId="20" w16cid:durableId="909777599">
+    <w:abstractNumId w:val="3"/>
+  </w:num>
+  <w:num w:numId="21" w16cid:durableId="938607066">
     <w:abstractNumId w:val="14"/>
   </w:num>
-  <w:num w:numId="7" w16cid:durableId="1751923306">
-    <w:abstractNumId w:val="8"/>
+  <w:num w:numId="22" w16cid:durableId="1982297589">
+    <w:abstractNumId w:val="21"/>
   </w:num>
-  <w:num w:numId="8" w16cid:durableId="695424588">
-    <w:abstractNumId w:val="16"/>
-  </w:num>
-  <w:num w:numId="9" w16cid:durableId="2112578172">
-    <w:abstractNumId w:val="17"/>
-  </w:num>
-  <w:num w:numId="10" w16cid:durableId="581717723">
-    <w:abstractNumId w:val="6"/>
-  </w:num>
-  <w:num w:numId="11" w16cid:durableId="454297287">
-    <w:abstractNumId w:val="11"/>
-  </w:num>
-  <w:num w:numId="12" w16cid:durableId="1803503627">
+  <w:num w:numId="23" w16cid:durableId="2015915078">
     <w:abstractNumId w:val="1"/>
-  </w:num>
-  <w:num w:numId="13" w16cid:durableId="819928690">
-    <w:abstractNumId w:val="3"/>
-  </w:num>
-  <w:num w:numId="14" w16cid:durableId="1799836073">
-    <w:abstractNumId w:val="19"/>
-  </w:num>
-  <w:num w:numId="15" w16cid:durableId="323053819">
-    <w:abstractNumId w:val="5"/>
-  </w:num>
-  <w:num w:numId="16" w16cid:durableId="1454011893">
-    <w:abstractNumId w:val="20"/>
-  </w:num>
-  <w:num w:numId="17" w16cid:durableId="818838978">
-    <w:abstractNumId w:val="15"/>
-  </w:num>
-  <w:num w:numId="18" w16cid:durableId="1496920451">
-    <w:abstractNumId w:val="4"/>
-  </w:num>
-  <w:num w:numId="19" w16cid:durableId="1788312161">
-    <w:abstractNumId w:val="7"/>
-  </w:num>
-  <w:num w:numId="20" w16cid:durableId="909777599">
-    <w:abstractNumId w:val="2"/>
-  </w:num>
-  <w:num w:numId="21" w16cid:durableId="938607066">
-    <w:abstractNumId w:val="13"/>
   </w:num>
 </w:numbering>
 </file>

</xml_diff>